<commit_message>
Finishing my Me in 30 Seconds
</commit_message>
<xml_diff>
--- a/cse310_Chris_Leavitt_in_30_seconds_campus.docx
+++ b/cse310_Chris_Leavitt_in_30_seconds_campus.docx
@@ -1,6 +1,6 @@
 
 <file path=word/document.xml><?xml version="1.0" encoding="utf-8"?>
-<w:document xmlns:wpc="http://schemas.microsoft.com/office/word/2010/wordprocessingCanvas" xmlns:cx="http://schemas.microsoft.com/office/drawing/2014/chartex" xmlns:cx1="http://schemas.microsoft.com/office/drawing/2015/9/8/chartex" xmlns:mc="http://schemas.openxmlformats.org/markup-compatibility/2006" xmlns:o="urn:schemas-microsoft-com:office:office" xmlns:r="http://schemas.openxmlformats.org/officeDocument/2006/relationships" xmlns:m="http://schemas.openxmlformats.org/officeDocument/2006/math" xmlns:v="urn:schemas-microsoft-com:vml" xmlns:wp14="http://schemas.microsoft.com/office/word/2010/wordprocessingDrawing" xmlns:wp="http://schemas.openxmlformats.org/drawingml/2006/wordprocessingDrawing" xmlns:w10="urn:schemas-microsoft-com:office:word" xmlns:w="http://schemas.openxmlformats.org/wordprocessingml/2006/main" xmlns:w14="http://schemas.microsoft.com/office/word/2010/wordml" xmlns:w15="http://schemas.microsoft.com/office/word/2012/wordml" xmlns:w16se="http://schemas.microsoft.com/office/word/2015/wordml/symex" xmlns:wpg="http://schemas.microsoft.com/office/word/2010/wordprocessingGroup" xmlns:wpi="http://schemas.microsoft.com/office/word/2010/wordprocessingInk" xmlns:wne="http://schemas.microsoft.com/office/word/2006/wordml" xmlns:wps="http://schemas.microsoft.com/office/word/2010/wordprocessingShape" mc:Ignorable="w14 w15 w16se wp14">
+<w:document xmlns:wpc="http://schemas.microsoft.com/office/word/2010/wordprocessingCanvas" xmlns:cx="http://schemas.microsoft.com/office/drawing/2014/chartex" xmlns:cx1="http://schemas.microsoft.com/office/drawing/2015/9/8/chartex" xmlns:cx2="http://schemas.microsoft.com/office/drawing/2015/10/21/chartex" xmlns:cx3="http://schemas.microsoft.com/office/drawing/2016/5/9/chartex" xmlns:cx4="http://schemas.microsoft.com/office/drawing/2016/5/10/chartex" xmlns:cx5="http://schemas.microsoft.com/office/drawing/2016/5/11/chartex" xmlns:cx6="http://schemas.microsoft.com/office/drawing/2016/5/12/chartex" xmlns:cx7="http://schemas.microsoft.com/office/drawing/2016/5/13/chartex" xmlns:cx8="http://schemas.microsoft.com/office/drawing/2016/5/14/chartex" xmlns:mc="http://schemas.openxmlformats.org/markup-compatibility/2006" xmlns:aink="http://schemas.microsoft.com/office/drawing/2016/ink" xmlns:am3d="http://schemas.microsoft.com/office/drawing/2017/model3d" xmlns:o="urn:schemas-microsoft-com:office:office" xmlns:oel="http://schemas.microsoft.com/office/2019/extlst" xmlns:r="http://schemas.openxmlformats.org/officeDocument/2006/relationships" xmlns:m="http://schemas.openxmlformats.org/officeDocument/2006/math" xmlns:v="urn:schemas-microsoft-com:vml" xmlns:wp14="http://schemas.microsoft.com/office/word/2010/wordprocessingDrawing" xmlns:wp="http://schemas.openxmlformats.org/drawingml/2006/wordprocessingDrawing" xmlns:w10="urn:schemas-microsoft-com:office:word" xmlns:w="http://schemas.openxmlformats.org/wordprocessingml/2006/main" xmlns:w14="http://schemas.microsoft.com/office/word/2010/wordml" xmlns:w15="http://schemas.microsoft.com/office/word/2012/wordml" xmlns:w16cex="http://schemas.microsoft.com/office/word/2018/wordml/cex" xmlns:w16cid="http://schemas.microsoft.com/office/word/2016/wordml/cid" xmlns:w16="http://schemas.microsoft.com/office/word/2018/wordml" xmlns:w16sdtdh="http://schemas.microsoft.com/office/word/2020/wordml/sdtdatahash" xmlns:w16se="http://schemas.microsoft.com/office/word/2015/wordml/symex" xmlns:wpg="http://schemas.microsoft.com/office/word/2010/wordprocessingGroup" xmlns:wpi="http://schemas.microsoft.com/office/word/2010/wordprocessingInk" xmlns:wne="http://schemas.microsoft.com/office/word/2006/wordml" xmlns:wps="http://schemas.microsoft.com/office/word/2010/wordprocessingShape" mc:Ignorable="w14 w15 w16se w16cid w16 w16cex w16sdtdh wp14">
   <w:body>
     <w:p>
       <w:pPr>
@@ -73,8 +73,6 @@
         </w:rPr>
         <w:t>Me in 30 Seconds</w:t>
       </w:r>
-      <w:bookmarkStart w:id="0" w:name="_GoBack"/>
-      <w:bookmarkEnd w:id="0"/>
     </w:p>
     <w:p>
       <w:pPr>
@@ -117,7 +115,11 @@
           <w:tcPr>
             <w:tcW w:w="7915" w:type="dxa"/>
           </w:tcPr>
-          <w:p/>
+          <w:p>
+            <w:r>
+              <w:t>Chris Leavitt</w:t>
+            </w:r>
+          </w:p>
         </w:tc>
       </w:tr>
       <w:tr>
@@ -149,7 +151,11 @@
           <w:tcPr>
             <w:tcW w:w="7915" w:type="dxa"/>
           </w:tcPr>
-          <w:p/>
+          <w:p>
+            <w:r>
+              <w:t>05-16-23</w:t>
+            </w:r>
+          </w:p>
         </w:tc>
       </w:tr>
       <w:tr>
@@ -181,7 +187,11 @@
           <w:tcPr>
             <w:tcW w:w="7915" w:type="dxa"/>
           </w:tcPr>
-          <w:p/>
+          <w:p>
+            <w:r>
+              <w:t>Birch</w:t>
+            </w:r>
+          </w:p>
         </w:tc>
       </w:tr>
     </w:tbl>
@@ -196,21 +206,62 @@
     </w:p>
     <w:p/>
     <w:p/>
-    <w:p/>
+    <w:p>
+      <w:r>
+        <w:t>H</w:t>
+      </w:r>
+      <w:r>
+        <w:t>ey</w:t>
+      </w:r>
+      <w:r>
+        <w:t>,</w:t>
+      </w:r>
+      <w:r>
+        <w:t xml:space="preserve"> Nick.</w:t>
+      </w:r>
+      <w:r>
+        <w:t xml:space="preserve"> </w:t>
+      </w:r>
+      <w:r>
+        <w:t>I</w:t>
+      </w:r>
+      <w:r>
+        <w:t xml:space="preserve">t’s </w:t>
+      </w:r>
+      <w:r>
+        <w:t>your brother</w:t>
+      </w:r>
+      <w:r>
+        <w:t xml:space="preserve">, Chris. I’m looking for a job as a Web Designer or Web Developer. I am </w:t>
+      </w:r>
+      <w:r>
+        <w:t xml:space="preserve">quite knowledgeable in HTML5, CSS, JavaScript, and C# in </w:t>
+      </w:r>
+      <w:r>
+        <w:t xml:space="preserve">both </w:t>
+      </w:r>
+      <w:r>
+        <w:t xml:space="preserve">frontend and backend. I also spent the last six years getting both </w:t>
+      </w:r>
+      <w:r>
+        <w:t>a degree in Web Design and Development and a degree in Applied Programming.</w:t>
+      </w:r>
+      <w:r>
+        <w:t xml:space="preserve"> Do you know of anyone I can contact about job opportunities?</w:t>
+      </w:r>
+    </w:p>
     <w:p/>
     <w:p/>
     <w:p/>
     <w:p>
       <w:r>
-        <w:t xml:space="preserve">Provide the name of the person that you practiced the “Me in 30 Seconds” </w:t>
-      </w:r>
-      <w:proofErr w:type="gramStart"/>
-      <w:r>
-        <w:t>with</w:t>
-      </w:r>
-      <w:proofErr w:type="gramEnd"/>
+        <w:t>Provide the name of the person that you practiced the “Me in 30 Seconds” with</w:t>
+      </w:r>
       <w:r>
         <w:t>:</w:t>
+      </w:r>
+      <w:r>
+        <w:t xml:space="preserve"> Nicholas Leavitt, my brother.</w:t>
       </w:r>
     </w:p>
     <w:p/>
@@ -225,7 +276,7 @@
 </file>
 
 <file path=word/numbering.xml><?xml version="1.0" encoding="utf-8"?>
-<w:numbering xmlns:wpc="http://schemas.microsoft.com/office/word/2010/wordprocessingCanvas" xmlns:cx="http://schemas.microsoft.com/office/drawing/2014/chartex" xmlns:cx1="http://schemas.microsoft.com/office/drawing/2015/9/8/chartex" xmlns:mc="http://schemas.openxmlformats.org/markup-compatibility/2006" xmlns:o="urn:schemas-microsoft-com:office:office" xmlns:r="http://schemas.openxmlformats.org/officeDocument/2006/relationships" xmlns:m="http://schemas.openxmlformats.org/officeDocument/2006/math" xmlns:v="urn:schemas-microsoft-com:vml" xmlns:wp14="http://schemas.microsoft.com/office/word/2010/wordprocessingDrawing" xmlns:wp="http://schemas.openxmlformats.org/drawingml/2006/wordprocessingDrawing" xmlns:w10="urn:schemas-microsoft-com:office:word" xmlns:w="http://schemas.openxmlformats.org/wordprocessingml/2006/main" xmlns:w14="http://schemas.microsoft.com/office/word/2010/wordml" xmlns:w15="http://schemas.microsoft.com/office/word/2012/wordml" xmlns:w16se="http://schemas.microsoft.com/office/word/2015/wordml/symex" xmlns:wpg="http://schemas.microsoft.com/office/word/2010/wordprocessingGroup" xmlns:wpi="http://schemas.microsoft.com/office/word/2010/wordprocessingInk" xmlns:wne="http://schemas.microsoft.com/office/word/2006/wordml" xmlns:wps="http://schemas.microsoft.com/office/word/2010/wordprocessingShape" mc:Ignorable="w14 w15 w16se wp14">
+<w:numbering xmlns:wpc="http://schemas.microsoft.com/office/word/2010/wordprocessingCanvas" xmlns:cx="http://schemas.microsoft.com/office/drawing/2014/chartex" xmlns:cx1="http://schemas.microsoft.com/office/drawing/2015/9/8/chartex" xmlns:cx2="http://schemas.microsoft.com/office/drawing/2015/10/21/chartex" xmlns:cx3="http://schemas.microsoft.com/office/drawing/2016/5/9/chartex" xmlns:cx4="http://schemas.microsoft.com/office/drawing/2016/5/10/chartex" xmlns:cx5="http://schemas.microsoft.com/office/drawing/2016/5/11/chartex" xmlns:cx6="http://schemas.microsoft.com/office/drawing/2016/5/12/chartex" xmlns:cx7="http://schemas.microsoft.com/office/drawing/2016/5/13/chartex" xmlns:cx8="http://schemas.microsoft.com/office/drawing/2016/5/14/chartex" xmlns:mc="http://schemas.openxmlformats.org/markup-compatibility/2006" xmlns:aink="http://schemas.microsoft.com/office/drawing/2016/ink" xmlns:am3d="http://schemas.microsoft.com/office/drawing/2017/model3d" xmlns:o="urn:schemas-microsoft-com:office:office" xmlns:oel="http://schemas.microsoft.com/office/2019/extlst" xmlns:r="http://schemas.openxmlformats.org/officeDocument/2006/relationships" xmlns:m="http://schemas.openxmlformats.org/officeDocument/2006/math" xmlns:v="urn:schemas-microsoft-com:vml" xmlns:wp14="http://schemas.microsoft.com/office/word/2010/wordprocessingDrawing" xmlns:wp="http://schemas.openxmlformats.org/drawingml/2006/wordprocessingDrawing" xmlns:w10="urn:schemas-microsoft-com:office:word" xmlns:w="http://schemas.openxmlformats.org/wordprocessingml/2006/main" xmlns:w14="http://schemas.microsoft.com/office/word/2010/wordml" xmlns:w15="http://schemas.microsoft.com/office/word/2012/wordml" xmlns:w16cex="http://schemas.microsoft.com/office/word/2018/wordml/cex" xmlns:w16cid="http://schemas.microsoft.com/office/word/2016/wordml/cid" xmlns:w16="http://schemas.microsoft.com/office/word/2018/wordml" xmlns:w16sdtdh="http://schemas.microsoft.com/office/word/2020/wordml/sdtdatahash" xmlns:w16se="http://schemas.microsoft.com/office/word/2015/wordml/symex" xmlns:wpg="http://schemas.microsoft.com/office/word/2010/wordprocessingGroup" xmlns:wpi="http://schemas.microsoft.com/office/word/2010/wordprocessingInk" xmlns:wne="http://schemas.microsoft.com/office/word/2006/wordml" xmlns:wps="http://schemas.microsoft.com/office/word/2010/wordprocessingShape" mc:Ignorable="w14 w15 w16se w16cid w16 w16cex w16sdtdh wp14">
   <w:abstractNum w:abstractNumId="0" w15:restartNumberingAfterBreak="0">
     <w:nsid w:val="21160A6D"/>
     <w:multiLevelType w:val="hybridMultilevel"/>
@@ -606,19 +657,19 @@
       </w:rPr>
     </w:lvl>
   </w:abstractNum>
-  <w:num w:numId="1">
+  <w:num w:numId="1" w16cid:durableId="36130027">
     <w:abstractNumId w:val="3"/>
   </w:num>
-  <w:num w:numId="2">
+  <w:num w:numId="2" w16cid:durableId="1544243916">
     <w:abstractNumId w:val="1"/>
   </w:num>
-  <w:num w:numId="3">
+  <w:num w:numId="3" w16cid:durableId="2108964072">
     <w:abstractNumId w:val="2"/>
   </w:num>
-  <w:num w:numId="4">
+  <w:num w:numId="4" w16cid:durableId="1917787783">
     <w:abstractNumId w:val="0"/>
   </w:num>
-  <w:num w:numId="5">
+  <w:num w:numId="5" w16cid:durableId="9257942">
     <w:abstractNumId w:val="0"/>
     <w:lvlOverride w:ilvl="0">
       <w:startOverride w:val="1"/>
@@ -652,7 +703,7 @@
 </file>
 
 <file path=word/styles.xml><?xml version="1.0" encoding="utf-8"?>
-<w:styles xmlns:mc="http://schemas.openxmlformats.org/markup-compatibility/2006" xmlns:r="http://schemas.openxmlformats.org/officeDocument/2006/relationships" xmlns:w="http://schemas.openxmlformats.org/wordprocessingml/2006/main" xmlns:w14="http://schemas.microsoft.com/office/word/2010/wordml" xmlns:w15="http://schemas.microsoft.com/office/word/2012/wordml" xmlns:w16se="http://schemas.microsoft.com/office/word/2015/wordml/symex" mc:Ignorable="w14 w15 w16se">
+<w:styles xmlns:mc="http://schemas.openxmlformats.org/markup-compatibility/2006" xmlns:r="http://schemas.openxmlformats.org/officeDocument/2006/relationships" xmlns:w="http://schemas.openxmlformats.org/wordprocessingml/2006/main" xmlns:w14="http://schemas.microsoft.com/office/word/2010/wordml" xmlns:w15="http://schemas.microsoft.com/office/word/2012/wordml" xmlns:w16cex="http://schemas.microsoft.com/office/word/2018/wordml/cex" xmlns:w16cid="http://schemas.microsoft.com/office/word/2016/wordml/cid" xmlns:w16="http://schemas.microsoft.com/office/word/2018/wordml" xmlns:w16sdtdh="http://schemas.microsoft.com/office/word/2020/wordml/sdtdatahash" xmlns:w16se="http://schemas.microsoft.com/office/word/2015/wordml/symex" mc:Ignorable="w14 w15 w16se w16cid w16 w16cex w16sdtdh">
   <w:docDefaults>
     <w:rPrDefault>
       <w:rPr>
@@ -668,7 +719,7 @@
       </w:pPr>
     </w:pPrDefault>
   </w:docDefaults>
-  <w:latentStyles w:defLockedState="0" w:defUIPriority="99" w:defSemiHidden="0" w:defUnhideWhenUsed="0" w:defQFormat="0" w:count="371">
+  <w:latentStyles w:defLockedState="0" w:defUIPriority="99" w:defSemiHidden="0" w:defUnhideWhenUsed="0" w:defQFormat="0" w:count="376">
     <w:lsdException w:name="Normal" w:uiPriority="0" w:qFormat="1"/>
     <w:lsdException w:name="heading 1" w:uiPriority="9" w:qFormat="1"/>
     <w:lsdException w:name="heading 2" w:semiHidden="1" w:uiPriority="9" w:unhideWhenUsed="1" w:qFormat="1"/>
@@ -1040,6 +1091,11 @@
     <w:lsdException w:name="List Table 5 Dark Accent 6" w:uiPriority="50"/>
     <w:lsdException w:name="List Table 6 Colorful Accent 6" w:uiPriority="51"/>
     <w:lsdException w:name="List Table 7 Colorful Accent 6" w:uiPriority="52"/>
+    <w:lsdException w:name="Mention" w:semiHidden="1" w:unhideWhenUsed="1"/>
+    <w:lsdException w:name="Smart Hyperlink" w:semiHidden="1" w:unhideWhenUsed="1"/>
+    <w:lsdException w:name="Hashtag" w:semiHidden="1" w:unhideWhenUsed="1"/>
+    <w:lsdException w:name="Unresolved Mention" w:semiHidden="1" w:unhideWhenUsed="1"/>
+    <w:lsdException w:name="Smart Link" w:semiHidden="1" w:unhideWhenUsed="1"/>
   </w:latentStyles>
   <w:style w:type="paragraph" w:default="1" w:styleId="Normal">
     <w:name w:val="Normal"/>

</xml_diff>